<commit_message>
Update Documentation - Plan Test
</commit_message>
<xml_diff>
--- a/cypress/e2e/Plano de Teste para o Site OrangeHRM.docx
+++ b/cypress/e2e/Plano de Teste para o Site OrangeHRM.docx
@@ -1147,11 +1147,15 @@
       <w:pPr>
         <w:rPr>
           <w:rFonts w:ascii="Arial" w:hAnsi="Arial" w:cs="Arial"/>
-        </w:rPr>
-      </w:pPr>
-      <w:r>
-        <w:rPr>
-          <w:rFonts w:ascii="Arial" w:hAnsi="Arial" w:cs="Arial"/>
+          <w:b/>
+          <w:bCs/>
+        </w:rPr>
+      </w:pPr>
+      <w:r>
+        <w:rPr>
+          <w:rFonts w:ascii="Arial" w:hAnsi="Arial" w:cs="Arial"/>
+          <w:b/>
+          <w:bCs/>
         </w:rPr>
         <w:t>CT05 – Logout</w:t>
       </w:r>
@@ -1709,23 +1713,50 @@
         <w:rPr>
           <w:rFonts w:ascii="Arial" w:hAnsi="Arial" w:cs="Arial"/>
         </w:rPr>
-        <w:t>Instale o Node.js</w:t>
-      </w:r>
-      <w:r>
-        <w:rPr>
-          <w:rFonts w:ascii="Arial" w:hAnsi="Arial" w:cs="Arial"/>
-        </w:rPr>
-        <w:t xml:space="preserve"> através desse </w:t>
-      </w:r>
-      <w:hyperlink r:id="rId5" w:history="1">
-        <w:r>
-          <w:rPr>
-            <w:rStyle w:val="Hyperlink"/>
-            <w:rFonts w:ascii="Arial" w:hAnsi="Arial" w:cs="Arial"/>
-          </w:rPr>
-          <w:t>link</w:t>
-        </w:r>
-      </w:hyperlink>
+        <w:t>Clone o Repositório:</w:t>
+      </w:r>
+      <w:r>
+        <w:rPr>
+          <w:rFonts w:ascii="Arial" w:hAnsi="Arial" w:cs="Arial"/>
+        </w:rPr>
+        <w:br/>
+      </w:r>
+      <w:proofErr w:type="spellStart"/>
+      <w:r>
+        <w:rPr>
+          <w:rFonts w:ascii="Arial" w:hAnsi="Arial" w:cs="Arial"/>
+        </w:rPr>
+        <w:t>git</w:t>
+      </w:r>
+      <w:proofErr w:type="spellEnd"/>
+      <w:r>
+        <w:rPr>
+          <w:rFonts w:ascii="Arial" w:hAnsi="Arial" w:cs="Arial"/>
+        </w:rPr>
+        <w:t xml:space="preserve"> clone https://github.com/leonardogutierrezcwb/Test-Automation-Cypress.git</w:t>
+      </w:r>
+    </w:p>
+    <w:p>
+      <w:pPr>
+        <w:ind w:left="720"/>
+        <w:rPr>
+          <w:rFonts w:ascii="Arial" w:hAnsi="Arial" w:cs="Arial"/>
+        </w:rPr>
+      </w:pPr>
+      <w:proofErr w:type="spellStart"/>
+      <w:r>
+        <w:rPr>
+          <w:rFonts w:ascii="Arial" w:hAnsi="Arial" w:cs="Arial"/>
+        </w:rPr>
+        <w:t>cd</w:t>
+      </w:r>
+      <w:proofErr w:type="spellEnd"/>
+      <w:r>
+        <w:rPr>
+          <w:rFonts w:ascii="Arial" w:hAnsi="Arial" w:cs="Arial"/>
+        </w:rPr>
+        <w:t xml:space="preserve"> Test-Automation-Cypress</w:t>
+      </w:r>
     </w:p>
     <w:p>
       <w:pPr>
@@ -1741,89 +1772,40 @@
         <w:rPr>
           <w:rFonts w:ascii="Arial" w:hAnsi="Arial" w:cs="Arial"/>
         </w:rPr>
-        <w:t>Instale o Cypress</w:t>
-      </w:r>
-      <w:r>
-        <w:rPr>
-          <w:rFonts w:ascii="Arial" w:hAnsi="Arial" w:cs="Arial"/>
-        </w:rPr>
-        <w:br/>
-        <w:t xml:space="preserve">Abra o prompt de </w:t>
+        <w:t>Instale o Node.js</w:t>
+      </w:r>
+      <w:r>
+        <w:rPr>
+          <w:rFonts w:ascii="Arial" w:hAnsi="Arial" w:cs="Arial"/>
+        </w:rPr>
+        <w:t xml:space="preserve"> </w:t>
+      </w:r>
+      <w:r>
+        <w:rPr>
+          <w:rFonts w:ascii="Arial" w:hAnsi="Arial" w:cs="Arial"/>
+        </w:rPr>
+        <w:t xml:space="preserve">via prompt de comando (CMD) executando o seguinte comando: </w:t>
       </w:r>
       <w:proofErr w:type="spellStart"/>
       <w:r>
         <w:rPr>
           <w:rFonts w:ascii="Arial" w:hAnsi="Arial" w:cs="Arial"/>
         </w:rPr>
-        <w:t>commando</w:t>
+        <w:t>npm</w:t>
       </w:r>
       <w:proofErr w:type="spellEnd"/>
       <w:r>
         <w:rPr>
           <w:rFonts w:ascii="Arial" w:hAnsi="Arial" w:cs="Arial"/>
         </w:rPr>
-        <w:t xml:space="preserve"> e </w:t>
-      </w:r>
-      <w:r>
-        <w:rPr>
-          <w:rFonts w:ascii="Arial" w:hAnsi="Arial" w:cs="Arial"/>
-        </w:rPr>
-        <w:t>insira o seguinte comando:</w:t>
-      </w:r>
-      <w:r>
-        <w:rPr>
-          <w:rFonts w:ascii="Arial" w:hAnsi="Arial" w:cs="Arial"/>
-        </w:rPr>
-        <w:br/>
+        <w:t xml:space="preserve"> </w:t>
       </w:r>
       <w:proofErr w:type="spellStart"/>
       <w:r>
         <w:rPr>
           <w:rFonts w:ascii="Arial" w:hAnsi="Arial" w:cs="Arial"/>
         </w:rPr>
-        <w:t>npm</w:t>
-      </w:r>
-      <w:proofErr w:type="spellEnd"/>
-      <w:r>
-        <w:rPr>
-          <w:rFonts w:ascii="Arial" w:hAnsi="Arial" w:cs="Arial"/>
-        </w:rPr>
-        <w:t xml:space="preserve"> </w:t>
-      </w:r>
-      <w:proofErr w:type="spellStart"/>
-      <w:r>
-        <w:rPr>
-          <w:rFonts w:ascii="Arial" w:hAnsi="Arial" w:cs="Arial"/>
-        </w:rPr>
         <w:t>install</w:t>
-      </w:r>
-      <w:proofErr w:type="spellEnd"/>
-      <w:r>
-        <w:rPr>
-          <w:rFonts w:ascii="Arial" w:hAnsi="Arial" w:cs="Arial"/>
-        </w:rPr>
-        <w:t xml:space="preserve"> </w:t>
-      </w:r>
-      <w:proofErr w:type="spellStart"/>
-      <w:r>
-        <w:rPr>
-          <w:rFonts w:ascii="Arial" w:hAnsi="Arial" w:cs="Arial"/>
-        </w:rPr>
-        <w:t>cypress</w:t>
-      </w:r>
-      <w:proofErr w:type="spellEnd"/>
-      <w:r>
-        <w:rPr>
-          <w:rFonts w:ascii="Arial" w:hAnsi="Arial" w:cs="Arial"/>
-        </w:rPr>
-        <w:t xml:space="preserve"> --</w:t>
-      </w:r>
-      <w:proofErr w:type="spellStart"/>
-      <w:r>
-        <w:rPr>
-          <w:rFonts w:ascii="Arial" w:hAnsi="Arial" w:cs="Arial"/>
-        </w:rPr>
-        <w:t>save-dev</w:t>
       </w:r>
       <w:proofErr w:type="spellEnd"/>
     </w:p>
@@ -1835,16 +1817,97 @@
         </w:numPr>
         <w:rPr>
           <w:rFonts w:ascii="Arial" w:hAnsi="Arial" w:cs="Arial"/>
-          <w:u w:val="single"/>
-        </w:rPr>
-      </w:pPr>
-      <w:r>
-        <w:rPr>
-          <w:rFonts w:ascii="Arial" w:hAnsi="Arial" w:cs="Arial"/>
-          <w:u w:val="single"/>
-        </w:rPr>
-        <w:t>Crie o arquivo no diretório de testes do Cypress</w:t>
-      </w:r>
+        </w:rPr>
+      </w:pPr>
+      <w:r>
+        <w:rPr>
+          <w:rFonts w:ascii="Arial" w:hAnsi="Arial" w:cs="Arial"/>
+        </w:rPr>
+        <w:t>Instale o Cypress</w:t>
+      </w:r>
+      <w:r>
+        <w:rPr>
+          <w:rFonts w:ascii="Arial" w:hAnsi="Arial" w:cs="Arial"/>
+        </w:rPr>
+        <w:br/>
+        <w:t xml:space="preserve">Abra o prompt de </w:t>
+      </w:r>
+      <w:proofErr w:type="spellStart"/>
+      <w:r>
+        <w:rPr>
+          <w:rFonts w:ascii="Arial" w:hAnsi="Arial" w:cs="Arial"/>
+        </w:rPr>
+        <w:t>commando</w:t>
+      </w:r>
+      <w:proofErr w:type="spellEnd"/>
+      <w:r>
+        <w:rPr>
+          <w:rFonts w:ascii="Arial" w:hAnsi="Arial" w:cs="Arial"/>
+        </w:rPr>
+        <w:t xml:space="preserve"> e </w:t>
+      </w:r>
+      <w:r>
+        <w:rPr>
+          <w:rFonts w:ascii="Arial" w:hAnsi="Arial" w:cs="Arial"/>
+        </w:rPr>
+        <w:t>insira o seguinte comando:</w:t>
+      </w:r>
+      <w:r>
+        <w:rPr>
+          <w:rFonts w:ascii="Arial" w:hAnsi="Arial" w:cs="Arial"/>
+        </w:rPr>
+        <w:br/>
+      </w:r>
+      <w:proofErr w:type="spellStart"/>
+      <w:r>
+        <w:rPr>
+          <w:rFonts w:ascii="Arial" w:hAnsi="Arial" w:cs="Arial"/>
+        </w:rPr>
+        <w:t>npm</w:t>
+      </w:r>
+      <w:proofErr w:type="spellEnd"/>
+      <w:r>
+        <w:rPr>
+          <w:rFonts w:ascii="Arial" w:hAnsi="Arial" w:cs="Arial"/>
+        </w:rPr>
+        <w:t xml:space="preserve"> </w:t>
+      </w:r>
+      <w:proofErr w:type="spellStart"/>
+      <w:r>
+        <w:rPr>
+          <w:rFonts w:ascii="Arial" w:hAnsi="Arial" w:cs="Arial"/>
+        </w:rPr>
+        <w:t>install</w:t>
+      </w:r>
+      <w:proofErr w:type="spellEnd"/>
+      <w:r>
+        <w:rPr>
+          <w:rFonts w:ascii="Arial" w:hAnsi="Arial" w:cs="Arial"/>
+        </w:rPr>
+        <w:t xml:space="preserve"> </w:t>
+      </w:r>
+      <w:proofErr w:type="spellStart"/>
+      <w:r>
+        <w:rPr>
+          <w:rFonts w:ascii="Arial" w:hAnsi="Arial" w:cs="Arial"/>
+        </w:rPr>
+        <w:t>cypress</w:t>
+      </w:r>
+      <w:proofErr w:type="spellEnd"/>
+      <w:r>
+        <w:rPr>
+          <w:rFonts w:ascii="Arial" w:hAnsi="Arial" w:cs="Arial"/>
+        </w:rPr>
+        <w:t xml:space="preserve"> --</w:t>
+      </w:r>
+      <w:proofErr w:type="spellStart"/>
+      <w:r>
+        <w:rPr>
+          <w:rFonts w:ascii="Arial" w:hAnsi="Arial" w:cs="Arial"/>
+        </w:rPr>
+        <w:t>save-dev</w:t>
+      </w:r>
+      <w:proofErr w:type="spellEnd"/>
     </w:p>
     <w:p>
       <w:pPr>
@@ -1915,7 +1978,12 @@
     </w:p>
     <w:p>
       <w:pPr>
-        <w:rPr>
+        <w:numPr>
+          <w:ilvl w:val="0"/>
+          <w:numId w:val="9"/>
+        </w:numPr>
+        <w:rPr>
+          <w:rFonts w:ascii="Arial" w:hAnsi="Arial" w:cs="Arial"/>
           <w:lang w:val="en-US"/>
         </w:rPr>
       </w:pPr>
@@ -3899,7 +3967,6 @@
   <w:style w:type="character" w:default="1" w:styleId="Fontepargpadro">
     <w:name w:val="Default Paragraph Font"/>
     <w:uiPriority w:val="1"/>
-    <w:semiHidden/>
     <w:unhideWhenUsed/>
   </w:style>
   <w:style w:type="table" w:default="1" w:styleId="Tabelanormal">
@@ -4236,6 +4303,36 @@
       <w:shd w:val="clear" w:color="auto" w:fill="E1DFDD"/>
     </w:rPr>
   </w:style>
+  <w:style w:type="paragraph" w:styleId="Pr-formataoHTML">
+    <w:name w:val="HTML Preformatted"/>
+    <w:basedOn w:val="Normal"/>
+    <w:link w:val="Pr-formataoHTMLChar"/>
+    <w:uiPriority w:val="99"/>
+    <w:semiHidden/>
+    <w:unhideWhenUsed/>
+    <w:rsid w:val="00DC5E03"/>
+    <w:pPr>
+      <w:spacing w:after="0" w:line="240" w:lineRule="auto"/>
+    </w:pPr>
+    <w:rPr>
+      <w:rFonts w:ascii="Consolas" w:hAnsi="Consolas"/>
+      <w:sz w:val="20"/>
+      <w:szCs w:val="20"/>
+    </w:rPr>
+  </w:style>
+  <w:style w:type="character" w:customStyle="1" w:styleId="Pr-formataoHTMLChar">
+    <w:name w:val="Pré-formatação HTML Char"/>
+    <w:basedOn w:val="Fontepargpadro"/>
+    <w:link w:val="Pr-formataoHTML"/>
+    <w:uiPriority w:val="99"/>
+    <w:semiHidden/>
+    <w:rsid w:val="00DC5E03"/>
+    <w:rPr>
+      <w:rFonts w:ascii="Consolas" w:hAnsi="Consolas"/>
+      <w:sz w:val="20"/>
+      <w:szCs w:val="20"/>
+    </w:rPr>
+  </w:style>
 </w:styles>
 </file>
 

</xml_diff>